<commit_message>
tabela 1: output atualizado
</commit_message>
<xml_diff>
--- a/resultados/tabela1.docx
+++ b/resultados/tabela1.docx
@@ -43,8 +43,120 @@
               <w:jc w:val="center"/>
             </w:pPr>
             <w:r>
-              <w:t xml:space="preserve">Quantidade</w:t>
-            </w:r>
+              <w:t xml:space="preserve"> </w:t>
+            </w:r>
+          </w:p>
+        </w:tc>
+        <w:tc>
+          <w:tcPr>
+            <w:tcBorders>
+              <w:bottom w:val="single"/>
+            </w:tcBorders>
+            <w:vAlign w:val="bottom"/>
+          </w:tcPr>
+          <w:p>
+            <w:pPr>
+              <w:pStyle w:val="Compact"/>
+              <w:jc w:val="center"/>
+            </w:pPr>
+            <w:r>
+              <w:t xml:space="preserve">F</w:t>
+            </w:r>
+          </w:p>
+        </w:tc>
+        <w:tc>
+          <w:tcPr>
+            <w:tcBorders>
+              <w:bottom w:val="single"/>
+            </w:tcBorders>
+            <w:vAlign w:val="bottom"/>
+          </w:tcPr>
+          <w:p>
+            <w:pPr>
+              <w:pStyle w:val="Compact"/>
+              <w:jc w:val="center"/>
+            </w:pPr>
+            <w:r>
+              <w:t xml:space="preserve"> </w:t>
+            </w:r>
+          </w:p>
+        </w:tc>
+        <w:tc>
+          <w:tcPr>
+            <w:tcBorders>
+              <w:bottom w:val="single"/>
+            </w:tcBorders>
+            <w:vAlign w:val="bottom"/>
+          </w:tcPr>
+          <w:p>
+            <w:pPr>
+              <w:pStyle w:val="Compact"/>
+              <w:jc w:val="center"/>
+            </w:pPr>
+            <w:r>
+              <w:t xml:space="preserve">M</w:t>
+            </w:r>
+          </w:p>
+        </w:tc>
+        <w:tc>
+          <w:tcPr>
+            <w:tcBorders>
+              <w:bottom w:val="single"/>
+            </w:tcBorders>
+            <w:vAlign w:val="bottom"/>
+          </w:tcPr>
+          <w:p>
+            <w:pPr>
+              <w:pStyle w:val="Compact"/>
+              <w:jc w:val="center"/>
+            </w:pPr>
+            <w:r>
+              <w:t xml:space="preserve">p</w:t>
+            </w:r>
+          </w:p>
+        </w:tc>
+      </w:tr>
+      <w:tr>
+        <w:tc>
+          <w:p>
+            <w:pStyle w:val="Compact"/>
+          </w:p>
+        </w:tc>
+        <w:tc>
+          <w:p>
+            <w:pPr>
+              <w:pStyle w:val="Compact"/>
+              <w:jc w:val="center"/>
+            </w:pPr>
+            <w:r>
+              <w:t xml:space="preserve">n</w:t>
+            </w:r>
+          </w:p>
+        </w:tc>
+        <w:tc>
+          <w:p>
+            <w:pStyle w:val="Compact"/>
+          </w:p>
+        </w:tc>
+        <w:tc>
+          <w:p>
+            <w:pPr>
+              <w:pStyle w:val="Compact"/>
+              <w:jc w:val="center"/>
+            </w:pPr>
+            <w:r>
+              <w:t xml:space="preserve">n</w:t>
+            </w:r>
+          </w:p>
+        </w:tc>
+        <w:tc>
+          <w:p>
+            <w:pStyle w:val="Compact"/>
+          </w:p>
+        </w:tc>
+        <w:tc>
+          <w:p>
+            <w:pStyle w:val="Compact"/>
           </w:p>
         </w:tc>
       </w:tr>
@@ -59,18 +171,62 @@
               <w:rPr>
                 <w:b/>
               </w:rPr>
-              <w:t xml:space="preserve">n</w:t>
-            </w:r>
-          </w:p>
-        </w:tc>
-        <w:tc>
-          <w:p>
-            <w:pPr>
-              <w:pStyle w:val="Compact"/>
-              <w:jc w:val="center"/>
-            </w:pPr>
-            <w:r>
-              <w:t xml:space="preserve">365</w:t>
+              <w:t xml:space="preserve">Idade (média (DP)</w:t>
+            </w:r>
+          </w:p>
+        </w:tc>
+        <w:tc>
+          <w:p>
+            <w:pPr>
+              <w:pStyle w:val="Compact"/>
+              <w:jc w:val="center"/>
+            </w:pPr>
+            <w:r>
+              <w:t xml:space="preserve">227</w:t>
+            </w:r>
+          </w:p>
+        </w:tc>
+        <w:tc>
+          <w:p>
+            <w:pPr>
+              <w:pStyle w:val="Compact"/>
+              <w:jc w:val="center"/>
+            </w:pPr>
+            <w:r>
+              <w:t xml:space="preserve">67.36 (14.55)</w:t>
+            </w:r>
+          </w:p>
+        </w:tc>
+        <w:tc>
+          <w:p>
+            <w:pPr>
+              <w:pStyle w:val="Compact"/>
+              <w:jc w:val="center"/>
+            </w:pPr>
+            <w:r>
+              <w:t xml:space="preserve">138</w:t>
+            </w:r>
+          </w:p>
+        </w:tc>
+        <w:tc>
+          <w:p>
+            <w:pPr>
+              <w:pStyle w:val="Compact"/>
+              <w:jc w:val="center"/>
+            </w:pPr>
+            <w:r>
+              <w:t xml:space="preserve">58.96 (16.20)</w:t>
+            </w:r>
+          </w:p>
+        </w:tc>
+        <w:tc>
+          <w:p>
+            <w:pPr>
+              <w:pStyle w:val="Compact"/>
+              <w:jc w:val="center"/>
+            </w:pPr>
+            <w:r>
+              <w:t xml:space="preserve">&lt;0.001</w:t>
             </w:r>
           </w:p>
         </w:tc>
@@ -86,18 +242,62 @@
               <w:rPr>
                 <w:b/>
               </w:rPr>
-              <w:t xml:space="preserve">Genero = M (%)</w:t>
-            </w:r>
-          </w:p>
-        </w:tc>
-        <w:tc>
-          <w:p>
-            <w:pPr>
-              <w:pStyle w:val="Compact"/>
-              <w:jc w:val="center"/>
-            </w:pPr>
-            <w:r>
-              <w:t xml:space="preserve">138 ( 37.8)</w:t>
+              <w:t xml:space="preserve">Altura (média (DP)</w:t>
+            </w:r>
+          </w:p>
+        </w:tc>
+        <w:tc>
+          <w:p>
+            <w:pPr>
+              <w:pStyle w:val="Compact"/>
+              <w:jc w:val="center"/>
+            </w:pPr>
+            <w:r>
+              <w:t xml:space="preserve">204</w:t>
+            </w:r>
+          </w:p>
+        </w:tc>
+        <w:tc>
+          <w:p>
+            <w:pPr>
+              <w:pStyle w:val="Compact"/>
+              <w:jc w:val="center"/>
+            </w:pPr>
+            <w:r>
+              <w:t xml:space="preserve">1.58 (0.08)</w:t>
+            </w:r>
+          </w:p>
+        </w:tc>
+        <w:tc>
+          <w:p>
+            <w:pPr>
+              <w:pStyle w:val="Compact"/>
+              <w:jc w:val="center"/>
+            </w:pPr>
+            <w:r>
+              <w:t xml:space="preserve">127</w:t>
+            </w:r>
+          </w:p>
+        </w:tc>
+        <w:tc>
+          <w:p>
+            <w:pPr>
+              <w:pStyle w:val="Compact"/>
+              <w:jc w:val="center"/>
+            </w:pPr>
+            <w:r>
+              <w:t xml:space="preserve">1.71 (0.08)</w:t>
+            </w:r>
+          </w:p>
+        </w:tc>
+        <w:tc>
+          <w:p>
+            <w:pPr>
+              <w:pStyle w:val="Compact"/>
+              <w:jc w:val="center"/>
+            </w:pPr>
+            <w:r>
+              <w:t xml:space="preserve">&lt;0.001</w:t>
             </w:r>
           </w:p>
         </w:tc>
@@ -113,18 +313,62 @@
               <w:rPr>
                 <w:b/>
               </w:rPr>
-              <w:t xml:space="preserve">Idade (média (DP))</w:t>
-            </w:r>
-          </w:p>
-        </w:tc>
-        <w:tc>
-          <w:p>
-            <w:pPr>
-              <w:pStyle w:val="Compact"/>
-              <w:jc w:val="center"/>
-            </w:pPr>
-            <w:r>
-              <w:t xml:space="preserve">64.18 (15.71)</w:t>
+              <w:t xml:space="preserve">Peso (média (DP)</w:t>
+            </w:r>
+          </w:p>
+        </w:tc>
+        <w:tc>
+          <w:p>
+            <w:pPr>
+              <w:pStyle w:val="Compact"/>
+              <w:jc w:val="center"/>
+            </w:pPr>
+            <w:r>
+              <w:t xml:space="preserve">209</w:t>
+            </w:r>
+          </w:p>
+        </w:tc>
+        <w:tc>
+          <w:p>
+            <w:pPr>
+              <w:pStyle w:val="Compact"/>
+              <w:jc w:val="center"/>
+            </w:pPr>
+            <w:r>
+              <w:t xml:space="preserve">72.30 (16.43)</w:t>
+            </w:r>
+          </w:p>
+        </w:tc>
+        <w:tc>
+          <w:p>
+            <w:pPr>
+              <w:pStyle w:val="Compact"/>
+              <w:jc w:val="center"/>
+            </w:pPr>
+            <w:r>
+              <w:t xml:space="preserve">128</w:t>
+            </w:r>
+          </w:p>
+        </w:tc>
+        <w:tc>
+          <w:p>
+            <w:pPr>
+              <w:pStyle w:val="Compact"/>
+              <w:jc w:val="center"/>
+            </w:pPr>
+            <w:r>
+              <w:t xml:space="preserve">81.68 (22.31)</w:t>
+            </w:r>
+          </w:p>
+        </w:tc>
+        <w:tc>
+          <w:p>
+            <w:pPr>
+              <w:pStyle w:val="Compact"/>
+              <w:jc w:val="center"/>
+            </w:pPr>
+            <w:r>
+              <w:t xml:space="preserve">&lt;0.001</w:t>
             </w:r>
           </w:p>
         </w:tc>
@@ -140,234 +384,62 @@
               <w:rPr>
                 <w:b/>
               </w:rPr>
-              <w:t xml:space="preserve">Idade.cat = &gt;= 65 anos (%)</w:t>
-            </w:r>
-          </w:p>
-        </w:tc>
-        <w:tc>
-          <w:p>
-            <w:pPr>
-              <w:pStyle w:val="Compact"/>
-              <w:jc w:val="center"/>
-            </w:pPr>
-            <w:r>
-              <w:t xml:space="preserve">205 ( 56.2)</w:t>
-            </w:r>
-          </w:p>
-        </w:tc>
-      </w:tr>
-      <w:tr>
-        <w:tc>
-          <w:p>
-            <w:pPr>
-              <w:pStyle w:val="Compact"/>
-              <w:jc w:val="center"/>
-            </w:pPr>
-            <w:r>
-              <w:rPr>
-                <w:b/>
-              </w:rPr>
-              <w:t xml:space="preserve">Altura (média (DP))</w:t>
-            </w:r>
-          </w:p>
-        </w:tc>
-        <w:tc>
-          <w:p>
-            <w:pPr>
-              <w:pStyle w:val="Compact"/>
-              <w:jc w:val="center"/>
-            </w:pPr>
-            <w:r>
-              <w:t xml:space="preserve">1.63 (0.11)</w:t>
-            </w:r>
-          </w:p>
-        </w:tc>
-      </w:tr>
-      <w:tr>
-        <w:tc>
-          <w:p>
-            <w:pPr>
-              <w:pStyle w:val="Compact"/>
-              <w:jc w:val="center"/>
-            </w:pPr>
-            <w:r>
-              <w:rPr>
-                <w:b/>
-              </w:rPr>
-              <w:t xml:space="preserve">Peso (média (DP))</w:t>
-            </w:r>
-          </w:p>
-        </w:tc>
-        <w:tc>
-          <w:p>
-            <w:pPr>
-              <w:pStyle w:val="Compact"/>
-              <w:jc w:val="center"/>
-            </w:pPr>
-            <w:r>
-              <w:t xml:space="preserve">75.86 (19.39)</w:t>
-            </w:r>
-          </w:p>
-        </w:tc>
-      </w:tr>
-      <w:tr>
-        <w:tc>
-          <w:p>
-            <w:pPr>
-              <w:pStyle w:val="Compact"/>
-              <w:jc w:val="center"/>
-            </w:pPr>
-            <w:r>
-              <w:rPr>
-                <w:b/>
-              </w:rPr>
-              <w:t xml:space="preserve">IMC (média (DP))</w:t>
-            </w:r>
-          </w:p>
-        </w:tc>
-        <w:tc>
-          <w:p>
-            <w:pPr>
-              <w:pStyle w:val="Compact"/>
-              <w:jc w:val="center"/>
-            </w:pPr>
-            <w:r>
-              <w:t xml:space="preserve">28.59 (6.43)</w:t>
-            </w:r>
-          </w:p>
-        </w:tc>
-      </w:tr>
-      <w:tr>
-        <w:tc>
-          <w:p>
-            <w:pPr>
-              <w:pStyle w:val="Compact"/>
-              <w:jc w:val="center"/>
-            </w:pPr>
-            <w:r>
-              <w:rPr>
-                <w:b/>
-              </w:rPr>
-              <w:t xml:space="preserve">Obeso (%)</w:t>
-            </w:r>
-          </w:p>
-        </w:tc>
-        <w:tc>
-          <w:p>
-            <w:pPr>
-              <w:pStyle w:val="Compact"/>
-              <w:jc w:val="center"/>
-            </w:pPr>
-            <w:r>
-              <w:t xml:space="preserve">115 ( 34.7)</w:t>
-            </w:r>
-          </w:p>
-        </w:tc>
-      </w:tr>
-      <w:tr>
-        <w:tc>
-          <w:p>
-            <w:pPr>
-              <w:pStyle w:val="Compact"/>
-              <w:jc w:val="center"/>
-            </w:pPr>
-            <w:r>
-              <w:rPr>
-                <w:b/>
-              </w:rPr>
-              <w:t xml:space="preserve">Tipo.Atendimento = INTERNAÇÃO (%)</w:t>
-            </w:r>
-          </w:p>
-        </w:tc>
-        <w:tc>
-          <w:p>
-            <w:pPr>
-              <w:pStyle w:val="Compact"/>
-              <w:jc w:val="center"/>
-            </w:pPr>
-            <w:r>
-              <w:t xml:space="preserve">365 (100.0)</w:t>
-            </w:r>
-          </w:p>
-        </w:tc>
-      </w:tr>
-      <w:tr>
-        <w:tc>
-          <w:p>
-            <w:pPr>
-              <w:pStyle w:val="Compact"/>
-              <w:jc w:val="center"/>
-            </w:pPr>
-            <w:r>
-              <w:rPr>
-                <w:b/>
-              </w:rPr>
-              <w:t xml:space="preserve">TEP (%)</w:t>
-            </w:r>
-          </w:p>
-        </w:tc>
-        <w:tc>
-          <w:p>
-            <w:pPr>
-              <w:pStyle w:val="Compact"/>
-              <w:jc w:val="center"/>
-            </w:pPr>
-            <w:r>
-              <w:t xml:space="preserve">12 ( 3.3)</w:t>
-            </w:r>
-          </w:p>
-        </w:tc>
-      </w:tr>
-      <w:tr>
-        <w:tc>
-          <w:p>
-            <w:pPr>
-              <w:pStyle w:val="Compact"/>
-              <w:jc w:val="center"/>
-            </w:pPr>
-            <w:r>
-              <w:rPr>
-                <w:b/>
-              </w:rPr>
-              <w:t xml:space="preserve">SPT (%)</w:t>
-            </w:r>
-          </w:p>
-        </w:tc>
-        <w:tc>
-          <w:p>
-            <w:pPr>
-              <w:pStyle w:val="Compact"/>
-              <w:jc w:val="center"/>
-            </w:pPr>
-            <w:r>
-              <w:t xml:space="preserve">52 ( 14.2)</w:t>
-            </w:r>
-          </w:p>
-        </w:tc>
-      </w:tr>
-      <w:tr>
-        <w:tc>
-          <w:p>
-            <w:pPr>
-              <w:pStyle w:val="Compact"/>
-              <w:jc w:val="center"/>
-            </w:pPr>
-            <w:r>
-              <w:rPr>
-                <w:b/>
-              </w:rPr>
-              <w:t xml:space="preserve">TVP.PREVIA (%)</w:t>
-            </w:r>
-          </w:p>
-        </w:tc>
-        <w:tc>
-          <w:p>
-            <w:pPr>
-              <w:pStyle w:val="Compact"/>
-              <w:jc w:val="center"/>
-            </w:pPr>
-            <w:r>
-              <w:t xml:space="preserve">50 ( 13.7)</w:t>
+              <w:t xml:space="preserve">IMC (média (DP)</w:t>
+            </w:r>
+          </w:p>
+        </w:tc>
+        <w:tc>
+          <w:p>
+            <w:pPr>
+              <w:pStyle w:val="Compact"/>
+              <w:jc w:val="center"/>
+            </w:pPr>
+            <w:r>
+              <w:t xml:space="preserve">204</w:t>
+            </w:r>
+          </w:p>
+        </w:tc>
+        <w:tc>
+          <w:p>
+            <w:pPr>
+              <w:pStyle w:val="Compact"/>
+              <w:jc w:val="center"/>
+            </w:pPr>
+            <w:r>
+              <w:t xml:space="preserve">29.18 (6.42)</w:t>
+            </w:r>
+          </w:p>
+        </w:tc>
+        <w:tc>
+          <w:p>
+            <w:pPr>
+              <w:pStyle w:val="Compact"/>
+              <w:jc w:val="center"/>
+            </w:pPr>
+            <w:r>
+              <w:t xml:space="preserve">127</w:t>
+            </w:r>
+          </w:p>
+        </w:tc>
+        <w:tc>
+          <w:p>
+            <w:pPr>
+              <w:pStyle w:val="Compact"/>
+              <w:jc w:val="center"/>
+            </w:pPr>
+            <w:r>
+              <w:t xml:space="preserve">27.65 (6.36)</w:t>
+            </w:r>
+          </w:p>
+        </w:tc>
+        <w:tc>
+          <w:p>
+            <w:pPr>
+              <w:pStyle w:val="Compact"/>
+              <w:jc w:val="center"/>
+            </w:pPr>
+            <w:r>
+              <w:t xml:space="preserve">0.036</w:t>
             </w:r>
           </w:p>
         </w:tc>
@@ -481,7 +553,7 @@
     </w:lvl>
   </w:abstractNum>
   <w:abstractNum w:abstractNumId="990">
-    <w:nsid w:val="fe9665b4"/>
+    <w:nsid w:val="78f4fbcc"/>
     <w:multiLevelType w:val="multilevel"/>
     <w:lvl w:ilvl="0">
       <w:numFmt w:val="bullet"/>

</xml_diff>